<commit_message>
upload, css, javascript, dropdown-noselect
</commit_message>
<xml_diff>
--- a/Assignment.docx
+++ b/Assignment.docx
@@ -798,10 +798,7 @@
       </w:r>
       <w:bookmarkEnd w:id="0"/>
     </w:p>
-    <w:p>
-      <w:bookmarkStart w:id="1" w:name="_GoBack"/>
-      <w:bookmarkEnd w:id="1"/>
-    </w:p>
+    <w:p/>
     <w:p>
       <w:pPr>
         <w:pStyle w:val="Heading2"/>
@@ -811,7 +808,7 @@
           <w:bCs/>
         </w:rPr>
       </w:pPr>
-      <w:bookmarkStart w:id="2" w:name="_Toc108024090"/>
+      <w:bookmarkStart w:id="1" w:name="_Toc108024090"/>
       <w:r>
         <w:rPr>
           <w:rStyle w:val="SubtleEmphasis"/>
@@ -828,7 +825,7 @@
         </w:rPr>
         <w:t>1</w:t>
       </w:r>
-      <w:bookmarkEnd w:id="2"/>
+      <w:bookmarkEnd w:id="1"/>
     </w:p>
     <w:p>
       <w:pPr>
@@ -984,7 +981,7 @@
           <w:bCs/>
         </w:rPr>
       </w:pPr>
-      <w:bookmarkStart w:id="3" w:name="_Toc108024091"/>
+      <w:bookmarkStart w:id="2" w:name="_Toc108024091"/>
       <w:r>
         <w:rPr>
           <w:rStyle w:val="SubtleEmphasis"/>
@@ -1001,13 +998,13 @@
         </w:rPr>
         <w:t>2</w:t>
       </w:r>
-      <w:bookmarkEnd w:id="3"/>
-    </w:p>
-    <w:p>
-      <w:pPr>
-        <w:numPr>
-          <w:ilvl w:val="0"/>
-          <w:numId w:val="7"/>
+      <w:bookmarkEnd w:id="2"/>
+    </w:p>
+    <w:p>
+      <w:pPr>
+        <w:numPr>
+          <w:ilvl w:val="0"/>
+          <w:numId w:val="14"/>
         </w:numPr>
         <w:pBdr>
           <w:top w:val="nil"/>
@@ -1040,7 +1037,7 @@
       <w:pPr>
         <w:numPr>
           <w:ilvl w:val="0"/>
-          <w:numId w:val="7"/>
+          <w:numId w:val="14"/>
         </w:numPr>
         <w:pBdr>
           <w:top w:val="nil"/>
@@ -1065,7 +1062,7 @@
       <w:pPr>
         <w:numPr>
           <w:ilvl w:val="0"/>
-          <w:numId w:val="7"/>
+          <w:numId w:val="14"/>
         </w:numPr>
         <w:pBdr>
           <w:top w:val="nil"/>
@@ -1090,7 +1087,7 @@
       <w:pPr>
         <w:numPr>
           <w:ilvl w:val="0"/>
-          <w:numId w:val="7"/>
+          <w:numId w:val="14"/>
         </w:numPr>
         <w:pBdr>
           <w:top w:val="nil"/>
@@ -1115,7 +1112,7 @@
       <w:pPr>
         <w:numPr>
           <w:ilvl w:val="0"/>
-          <w:numId w:val="7"/>
+          <w:numId w:val="14"/>
         </w:numPr>
         <w:pBdr>
           <w:top w:val="nil"/>
@@ -1140,7 +1137,7 @@
       <w:pPr>
         <w:numPr>
           <w:ilvl w:val="0"/>
-          <w:numId w:val="7"/>
+          <w:numId w:val="14"/>
         </w:numPr>
         <w:pBdr>
           <w:top w:val="nil"/>
@@ -1165,7 +1162,7 @@
       <w:pPr>
         <w:numPr>
           <w:ilvl w:val="0"/>
-          <w:numId w:val="7"/>
+          <w:numId w:val="14"/>
         </w:numPr>
         <w:pBdr>
           <w:top w:val="nil"/>
@@ -1190,7 +1187,7 @@
       <w:pPr>
         <w:numPr>
           <w:ilvl w:val="0"/>
-          <w:numId w:val="7"/>
+          <w:numId w:val="14"/>
         </w:numPr>
         <w:pBdr>
           <w:top w:val="nil"/>
@@ -1235,24 +1232,16 @@
           <w:bCs w:val="0"/>
         </w:rPr>
       </w:pPr>
-      <w:bookmarkStart w:id="4" w:name="_Toc108024092"/>
+      <w:bookmarkStart w:id="3" w:name="_Toc108024092"/>
       <w:r>
         <w:rPr>
           <w:rStyle w:val="Strong"/>
           <w:b w:val="0"/>
           <w:bCs w:val="0"/>
         </w:rPr>
-        <w:t xml:space="preserve">Selenium – Set </w:t>
-      </w:r>
-      <w:r>
-        <w:rPr>
-          <w:rStyle w:val="Strong"/>
-          <w:b w:val="0"/>
-          <w:bCs w:val="0"/>
-        </w:rPr>
-        <w:t>2</w:t>
-      </w:r>
-      <w:bookmarkEnd w:id="4"/>
+        <w:t>Selenium – Set 2</w:t>
+      </w:r>
+      <w:bookmarkEnd w:id="3"/>
     </w:p>
     <w:p>
       <w:pPr>
@@ -1293,9 +1282,9 @@
           <w:bCs/>
         </w:rPr>
       </w:pPr>
-      <w:bookmarkStart w:id="5" w:name="_Toc104466125"/>
-      <w:bookmarkStart w:id="6" w:name="_Toc104572059"/>
-      <w:bookmarkStart w:id="7" w:name="_Toc108024093"/>
+      <w:bookmarkStart w:id="4" w:name="_Toc104466125"/>
+      <w:bookmarkStart w:id="5" w:name="_Toc104572059"/>
+      <w:bookmarkStart w:id="6" w:name="_Toc108024093"/>
       <w:r>
         <w:rPr>
           <w:rStyle w:val="SubtleEmphasis"/>
@@ -1304,8 +1293,8 @@
         </w:rPr>
         <w:t xml:space="preserve">Task </w:t>
       </w:r>
+      <w:bookmarkEnd w:id="4"/>
       <w:bookmarkEnd w:id="5"/>
-      <w:bookmarkEnd w:id="6"/>
       <w:r>
         <w:rPr>
           <w:rStyle w:val="SubtleEmphasis"/>
@@ -1314,7 +1303,7 @@
         </w:rPr>
         <w:t>1</w:t>
       </w:r>
-      <w:bookmarkEnd w:id="7"/>
+      <w:bookmarkEnd w:id="6"/>
     </w:p>
     <w:p>
       <w:pPr>
@@ -1592,24 +1581,16 @@
           <w:bCs w:val="0"/>
         </w:rPr>
       </w:pPr>
-      <w:bookmarkStart w:id="8" w:name="_Toc108024094"/>
+      <w:bookmarkStart w:id="7" w:name="_Toc108024094"/>
       <w:r>
         <w:rPr>
           <w:rStyle w:val="Strong"/>
           <w:b w:val="0"/>
           <w:bCs w:val="0"/>
         </w:rPr>
-        <w:t xml:space="preserve">Selenium – Set </w:t>
-      </w:r>
-      <w:r>
-        <w:rPr>
-          <w:rStyle w:val="Strong"/>
-          <w:b w:val="0"/>
-          <w:bCs w:val="0"/>
-        </w:rPr>
-        <w:t>3</w:t>
-      </w:r>
-      <w:bookmarkEnd w:id="8"/>
+        <w:t>Selenium – Set 3</w:t>
+      </w:r>
+      <w:bookmarkEnd w:id="7"/>
     </w:p>
     <w:p/>
     <w:p>
@@ -1621,8 +1602,8 @@
           <w:bCs/>
         </w:rPr>
       </w:pPr>
-      <w:bookmarkStart w:id="9" w:name="_Toc104572060"/>
-      <w:bookmarkStart w:id="10" w:name="_Toc108024095"/>
+      <w:bookmarkStart w:id="8" w:name="_Toc104572060"/>
+      <w:bookmarkStart w:id="9" w:name="_Toc108024095"/>
       <w:r>
         <w:rPr>
           <w:rStyle w:val="SubtleEmphasis"/>
@@ -1631,7 +1612,7 @@
         </w:rPr>
         <w:t xml:space="preserve">Task </w:t>
       </w:r>
-      <w:bookmarkEnd w:id="9"/>
+      <w:bookmarkEnd w:id="8"/>
       <w:r>
         <w:rPr>
           <w:rStyle w:val="SubtleEmphasis"/>
@@ -1640,7 +1621,7 @@
         </w:rPr>
         <w:t>1</w:t>
       </w:r>
-      <w:bookmarkEnd w:id="10"/>
+      <w:bookmarkEnd w:id="9"/>
     </w:p>
     <w:p>
       <w:pPr>
@@ -1792,8 +1773,10 @@
           <w:szCs w:val="18"/>
           <w:shd w:val="clear" w:color="auto" w:fill="FFFFFF"/>
         </w:rPr>
-        <w:t>Credit Card</w:t>
-      </w:r>
+        <w:tab/>
+      </w:r>
+      <w:bookmarkStart w:id="10" w:name="_GoBack"/>
+      <w:bookmarkEnd w:id="10"/>
     </w:p>
     <w:p>
       <w:pPr>
@@ -2500,15 +2483,7 @@
           <w:b w:val="0"/>
           <w:bCs w:val="0"/>
         </w:rPr>
-        <w:t xml:space="preserve">Selenium – Set </w:t>
-      </w:r>
-      <w:r>
-        <w:rPr>
-          <w:rStyle w:val="Strong"/>
-          <w:b w:val="0"/>
-          <w:bCs w:val="0"/>
-        </w:rPr>
-        <w:t>4</w:t>
+        <w:t>Selenium – Set 4</w:t>
       </w:r>
       <w:bookmarkEnd w:id="14"/>
     </w:p>
@@ -3596,6 +3571,92 @@
     </w:lvl>
   </w:abstractNum>
   <w:abstractNum w:abstractNumId="7">
+    <w:nsid w:val="69C74B1A"/>
+    <w:multiLevelType w:val="multilevel"/>
+    <w:tmpl w:val="3E5CA5F6"/>
+    <w:lvl w:ilvl="0">
+      <w:start w:val="1"/>
+      <w:numFmt w:val="decimal"/>
+      <w:lvlText w:val="%1."/>
+      <w:lvlJc w:val="left"/>
+      <w:pPr>
+        <w:ind w:left="785" w:hanging="360"/>
+      </w:pPr>
+    </w:lvl>
+    <w:lvl w:ilvl="1">
+      <w:start w:val="1"/>
+      <w:numFmt w:val="lowerLetter"/>
+      <w:lvlText w:val="%2."/>
+      <w:lvlJc w:val="left"/>
+      <w:pPr>
+        <w:ind w:left="1440" w:hanging="360"/>
+      </w:pPr>
+    </w:lvl>
+    <w:lvl w:ilvl="2">
+      <w:start w:val="1"/>
+      <w:numFmt w:val="lowerRoman"/>
+      <w:lvlText w:val="%3."/>
+      <w:lvlJc w:val="right"/>
+      <w:pPr>
+        <w:ind w:left="2160" w:hanging="180"/>
+      </w:pPr>
+    </w:lvl>
+    <w:lvl w:ilvl="3">
+      <w:start w:val="1"/>
+      <w:numFmt w:val="decimal"/>
+      <w:lvlText w:val="%4."/>
+      <w:lvlJc w:val="left"/>
+      <w:pPr>
+        <w:ind w:left="2880" w:hanging="360"/>
+      </w:pPr>
+    </w:lvl>
+    <w:lvl w:ilvl="4">
+      <w:start w:val="1"/>
+      <w:numFmt w:val="lowerLetter"/>
+      <w:lvlText w:val="%5."/>
+      <w:lvlJc w:val="left"/>
+      <w:pPr>
+        <w:ind w:left="3600" w:hanging="360"/>
+      </w:pPr>
+    </w:lvl>
+    <w:lvl w:ilvl="5">
+      <w:start w:val="1"/>
+      <w:numFmt w:val="lowerRoman"/>
+      <w:lvlText w:val="%6."/>
+      <w:lvlJc w:val="right"/>
+      <w:pPr>
+        <w:ind w:left="4320" w:hanging="180"/>
+      </w:pPr>
+    </w:lvl>
+    <w:lvl w:ilvl="6">
+      <w:start w:val="1"/>
+      <w:numFmt w:val="decimal"/>
+      <w:lvlText w:val="%7."/>
+      <w:lvlJc w:val="left"/>
+      <w:pPr>
+        <w:ind w:left="5040" w:hanging="360"/>
+      </w:pPr>
+    </w:lvl>
+    <w:lvl w:ilvl="7">
+      <w:start w:val="1"/>
+      <w:numFmt w:val="lowerLetter"/>
+      <w:lvlText w:val="%8."/>
+      <w:lvlJc w:val="left"/>
+      <w:pPr>
+        <w:ind w:left="5760" w:hanging="360"/>
+      </w:pPr>
+    </w:lvl>
+    <w:lvl w:ilvl="8">
+      <w:start w:val="1"/>
+      <w:numFmt w:val="lowerRoman"/>
+      <w:lvlText w:val="%9."/>
+      <w:lvlJc w:val="right"/>
+      <w:pPr>
+        <w:ind w:left="6480" w:hanging="180"/>
+      </w:pPr>
+    </w:lvl>
+  </w:abstractNum>
+  <w:abstractNum w:abstractNumId="8">
     <w:nsid w:val="6A0A3E4E"/>
     <w:multiLevelType w:val="multilevel"/>
     <w:tmpl w:val="3E5CA5F6"/>
@@ -3681,7 +3742,7 @@
       </w:pPr>
     </w:lvl>
   </w:abstractNum>
-  <w:abstractNum w:abstractNumId="8">
+  <w:abstractNum w:abstractNumId="9">
     <w:nsid w:val="722303E8"/>
     <w:multiLevelType w:val="hybridMultilevel"/>
     <w:tmpl w:val="FFFFFFFF"/>
@@ -3767,7 +3828,7 @@
       </w:pPr>
     </w:lvl>
   </w:abstractNum>
-  <w:abstractNum w:abstractNumId="9">
+  <w:abstractNum w:abstractNumId="10">
     <w:nsid w:val="77EB3465"/>
     <w:multiLevelType w:val="multilevel"/>
     <w:tmpl w:val="3E5CA5F6"/>
@@ -3853,7 +3914,7 @@
       </w:pPr>
     </w:lvl>
   </w:abstractNum>
-  <w:abstractNum w:abstractNumId="10">
+  <w:abstractNum w:abstractNumId="11">
     <w:nsid w:val="7A444324"/>
     <w:multiLevelType w:val="multilevel"/>
     <w:tmpl w:val="FB7454A2"/>
@@ -3966,7 +4027,7 @@
       </w:pPr>
     </w:lvl>
   </w:abstractNum>
-  <w:abstractNum w:abstractNumId="11">
+  <w:abstractNum w:abstractNumId="12">
     <w:nsid w:val="7DD66154"/>
     <w:multiLevelType w:val="hybridMultilevel"/>
     <w:tmpl w:val="FFFFFFFF"/>
@@ -4080,10 +4141,10 @@
     </w:lvl>
   </w:abstractNum>
   <w:num w:numId="1">
-    <w:abstractNumId w:val="8"/>
+    <w:abstractNumId w:val="9"/>
   </w:num>
   <w:num w:numId="2">
-    <w:abstractNumId w:val="11"/>
+    <w:abstractNumId w:val="12"/>
   </w:num>
   <w:num w:numId="3">
     <w:abstractNumId w:val="5"/>
@@ -4092,13 +4153,13 @@
     <w:abstractNumId w:val="1"/>
   </w:num>
   <w:num w:numId="5">
-    <w:abstractNumId w:val="10"/>
+    <w:abstractNumId w:val="11"/>
   </w:num>
   <w:num w:numId="6">
     <w:abstractNumId w:val="4"/>
   </w:num>
   <w:num w:numId="7">
-    <w:abstractNumId w:val="9"/>
+    <w:abstractNumId w:val="10"/>
   </w:num>
   <w:num w:numId="8">
     <w:abstractNumId w:val="3"/>
@@ -4143,6 +4204,9 @@
     <w:abstractNumId w:val="2"/>
   </w:num>
   <w:num w:numId="13">
+    <w:abstractNumId w:val="8"/>
+  </w:num>
+  <w:num w:numId="14">
     <w:abstractNumId w:val="7"/>
   </w:num>
   <w:numIdMacAtCleanup w:val="13"/>
@@ -5347,7 +5411,7 @@
 </file>
 
 <file path=customXml/itemProps1.xml><?xml version="1.0" encoding="utf-8"?>
-<ds:datastoreItem xmlns:ds="http://schemas.openxmlformats.org/officeDocument/2006/customXml" ds:itemID="{6D92E1F3-1153-49C0-B94B-460FFE669D9B}">
+<ds:datastoreItem xmlns:ds="http://schemas.openxmlformats.org/officeDocument/2006/customXml" ds:itemID="{E4BD7B79-2E08-4560-B1B8-A9B5F97B58BF}">
   <ds:schemaRefs>
     <ds:schemaRef ds:uri="http://schemas.openxmlformats.org/officeDocument/2006/bibliography"/>
   </ds:schemaRefs>

</xml_diff>